<commit_message>
pequenos ajustes no relatório
</commit_message>
<xml_diff>
--- a/Relatorio (1).docx
+++ b/Relatorio (1).docx
@@ -1,6 +1,6 @@
 
 <file path=word/document.xml><?xml version="1.0" encoding="utf-8"?>
-<w:document xmlns:wpc="http://schemas.microsoft.com/office/word/2010/wordprocessingCanvas" xmlns:mc="http://schemas.openxmlformats.org/markup-compatibility/2006" xmlns:o="urn:schemas-microsoft-com:office:office" xmlns:r="http://schemas.openxmlformats.org/officeDocument/2006/relationships" xmlns:m="http://schemas.openxmlformats.org/officeDocument/2006/math" xmlns:v="urn:schemas-microsoft-com:vml" xmlns:wp14="http://schemas.microsoft.com/office/word/2010/wordprocessingDrawing" xmlns:wp="http://schemas.openxmlformats.org/drawingml/2006/wordprocessingDrawing" xmlns:w10="urn:schemas-microsoft-com:office:word" xmlns:w="http://schemas.openxmlformats.org/wordprocessingml/2006/main" xmlns:w14="http://schemas.microsoft.com/office/word/2010/wordml" xmlns:w15="http://schemas.microsoft.com/office/word/2012/wordml" xmlns:wpg="http://schemas.microsoft.com/office/word/2010/wordprocessingGroup" xmlns:wpi="http://schemas.microsoft.com/office/word/2010/wordprocessingInk" xmlns:wne="http://schemas.microsoft.com/office/word/2006/wordml" xmlns:wps="http://schemas.microsoft.com/office/word/2010/wordprocessingShape" mc:Ignorable="w14 w15 wp14">
+<w:document xmlns:wpc="http://schemas.microsoft.com/office/word/2010/wordprocessingCanvas" xmlns:cx="http://schemas.microsoft.com/office/drawing/2014/chartex" xmlns:cx1="http://schemas.microsoft.com/office/drawing/2015/9/8/chartex" xmlns:cx2="http://schemas.microsoft.com/office/drawing/2015/10/21/chartex" xmlns:cx3="http://schemas.microsoft.com/office/drawing/2016/5/9/chartex" xmlns:cx4="http://schemas.microsoft.com/office/drawing/2016/5/10/chartex" xmlns:cx5="http://schemas.microsoft.com/office/drawing/2016/5/11/chartex" xmlns:cx6="http://schemas.microsoft.com/office/drawing/2016/5/12/chartex" xmlns:cx7="http://schemas.microsoft.com/office/drawing/2016/5/13/chartex" xmlns:cx8="http://schemas.microsoft.com/office/drawing/2016/5/14/chartex" xmlns:mc="http://schemas.openxmlformats.org/markup-compatibility/2006" xmlns:aink="http://schemas.microsoft.com/office/drawing/2016/ink" xmlns:am3d="http://schemas.microsoft.com/office/drawing/2017/model3d" xmlns:o="urn:schemas-microsoft-com:office:office" xmlns:r="http://schemas.openxmlformats.org/officeDocument/2006/relationships" xmlns:m="http://schemas.openxmlformats.org/officeDocument/2006/math" xmlns:v="urn:schemas-microsoft-com:vml" xmlns:wp14="http://schemas.microsoft.com/office/word/2010/wordprocessingDrawing" xmlns:wp="http://schemas.openxmlformats.org/drawingml/2006/wordprocessingDrawing" xmlns:w10="urn:schemas-microsoft-com:office:word" xmlns:w="http://schemas.openxmlformats.org/wordprocessingml/2006/main" xmlns:w14="http://schemas.microsoft.com/office/word/2010/wordml" xmlns:w15="http://schemas.microsoft.com/office/word/2012/wordml" xmlns:w16cex="http://schemas.microsoft.com/office/word/2018/wordml/cex" xmlns:w16cid="http://schemas.microsoft.com/office/word/2016/wordml/cid" xmlns:w16="http://schemas.microsoft.com/office/word/2018/wordml" xmlns:w16sdtdh="http://schemas.microsoft.com/office/word/2020/wordml/sdtdatahash" xmlns:w16se="http://schemas.microsoft.com/office/word/2015/wordml/symex" xmlns:wpg="http://schemas.microsoft.com/office/word/2010/wordprocessingGroup" xmlns:wpi="http://schemas.microsoft.com/office/word/2010/wordprocessingInk" xmlns:wne="http://schemas.microsoft.com/office/word/2006/wordml" xmlns:wps="http://schemas.microsoft.com/office/word/2010/wordprocessingShape" mc:Ignorable="w14 w15 w16se w16cid w16 w16cex w16sdtdh wp14">
   <w:body>
     <w:p>
       <w:bookmarkStart w:id="0" w:name="_Hlk86260382"/>
@@ -44,7 +44,7 @@
                     </pic:cNvPicPr>
                   </pic:nvPicPr>
                   <pic:blipFill>
-                    <a:blip r:embed="rId6">
+                    <a:blip r:embed="rId8">
                       <a:extLst>
                         <a:ext uri="{28A0092B-C50C-407E-A947-70E740481C1C}">
                           <a14:useLocalDpi xmlns:a14="http://schemas.microsoft.com/office/drawing/2010/main" val="0"/>
@@ -227,7 +227,16 @@
           <w:sz w:val="28"/>
           <w:szCs w:val="28"/>
         </w:rPr>
-        <w:t>Desenvolvimento de Sistemas de Software</w:t>
+        <w:t xml:space="preserve">Desenvolvimento de Sistemas de </w:t>
+      </w:r>
+      <w:r>
+        <w:rPr>
+          <w:i/>
+          <w:iCs/>
+          <w:sz w:val="28"/>
+          <w:szCs w:val="28"/>
+        </w:rPr>
+        <w:t>Software</w:t>
       </w:r>
     </w:p>
     <w:p/>
@@ -271,7 +280,7 @@
                     <pic:cNvPicPr/>
                   </pic:nvPicPr>
                   <pic:blipFill rotWithShape="1">
-                    <a:blip r:embed="rId7" cstate="print">
+                    <a:blip r:embed="rId9" cstate="print">
                       <a:extLst>
                         <a:ext uri="{28A0092B-C50C-407E-A947-70E740481C1C}">
                           <a14:useLocalDpi xmlns:a14="http://schemas.microsoft.com/office/drawing/2010/main" val="0"/>
@@ -347,7 +356,7 @@
                     <pic:cNvPicPr/>
                   </pic:nvPicPr>
                   <pic:blipFill>
-                    <a:blip r:embed="rId8" cstate="print">
+                    <a:blip r:embed="rId10" cstate="print">
                       <a:extLst>
                         <a:ext uri="{28A0092B-C50C-407E-A947-70E740481C1C}">
                           <a14:useLocalDpi xmlns:a14="http://schemas.microsoft.com/office/drawing/2010/main" val="0"/>
@@ -466,7 +475,7 @@
                     </pic:cNvPicPr>
                   </pic:nvPicPr>
                   <pic:blipFill rotWithShape="1">
-                    <a:blip r:embed="rId9">
+                    <a:blip r:embed="rId11">
                       <a:extLst>
                         <a:ext uri="{28A0092B-C50C-407E-A947-70E740481C1C}">
                           <a14:useLocalDpi xmlns:a14="http://schemas.microsoft.com/office/drawing/2010/main" val="0"/>
@@ -545,7 +554,7 @@
                     </pic:cNvPicPr>
                   </pic:nvPicPr>
                   <pic:blipFill rotWithShape="1">
-                    <a:blip r:embed="rId10" cstate="print">
+                    <a:blip r:embed="rId12" cstate="print">
                       <a:extLst>
                         <a:ext uri="{28A0092B-C50C-407E-A947-70E740481C1C}">
                           <a14:useLocalDpi xmlns:a14="http://schemas.microsoft.com/office/drawing/2010/main" val="0"/>
@@ -1173,7 +1182,18 @@
                 <w:bCs/>
                 <w:noProof/>
               </w:rPr>
-              <w:t>Modelo de Use Cases</w:t>
+              <w:t>Modelo de</w:t>
+            </w:r>
+            <w:r>
+              <w:rPr>
+                <w:rStyle w:val="Hiperligao"/>
+                <w:b/>
+                <w:bCs/>
+                <w:i/>
+                <w:iCs/>
+                <w:noProof/>
+              </w:rPr>
+              <w:t xml:space="preserve"> Use Cases</w:t>
             </w:r>
             <w:r>
               <w:rPr>
@@ -1261,7 +1281,18 @@
                 <w:bCs/>
                 <w:noProof/>
               </w:rPr>
-              <w:t>Especificações de Use Cases</w:t>
+              <w:t xml:space="preserve">Especificações de </w:t>
+            </w:r>
+            <w:r>
+              <w:rPr>
+                <w:rStyle w:val="Hiperligao"/>
+                <w:b/>
+                <w:bCs/>
+                <w:i/>
+                <w:iCs/>
+                <w:noProof/>
+              </w:rPr>
+              <w:t>Use Cases</w:t>
             </w:r>
             <w:r>
               <w:rPr>
@@ -1422,7 +1453,11 @@
     <w:p/>
     <w:p/>
     <w:p/>
-    <w:p/>
+    <w:p>
+      <w:pPr>
+        <w:jc w:val="center"/>
+      </w:pPr>
+    </w:p>
     <w:p/>
     <w:p/>
     <w:p/>
@@ -1489,128 +1524,131 @@
     <w:p>
       <w:pPr>
         <w:pStyle w:val="PargrafodaLista"/>
-        <w:ind w:firstLine="696"/>
-        <w:rPr>
-          <w:sz w:val="24"/>
-        </w:rPr>
-      </w:pPr>
-      <w:r>
-        <w:rPr>
-          <w:sz w:val="24"/>
-        </w:rPr>
-        <w:t xml:space="preserve">Neste projeto, foi </w:t>
-      </w:r>
-      <w:proofErr w:type="gramStart"/>
-      <w:r>
-        <w:rPr>
-          <w:sz w:val="24"/>
-        </w:rPr>
-        <w:t>nos proposto</w:t>
-      </w:r>
-      <w:proofErr w:type="gramEnd"/>
-      <w:r>
-        <w:rPr>
-          <w:sz w:val="24"/>
-        </w:rPr>
-        <w:t xml:space="preserve"> um enunciado descrevendo o funcionamento do sistema que devemos obter na conclusão do projeto. Mais especificamente, foi </w:t>
-      </w:r>
-      <w:proofErr w:type="gramStart"/>
-      <w:r>
-        <w:rPr>
-          <w:sz w:val="24"/>
-        </w:rPr>
-        <w:t>nos descrito</w:t>
-      </w:r>
-      <w:proofErr w:type="gramEnd"/>
-      <w:r>
-        <w:rPr>
-          <w:sz w:val="24"/>
-        </w:rPr>
-        <w:t xml:space="preserve"> um sistema destinado a um estabelecimento de reparações como também cenários de utilização deste mesmo sistema que teremos de implementar e possivelme</w:t>
+        <w:ind w:firstLine="697"/>
+        <w:contextualSpacing w:val="0"/>
+        <w:jc w:val="both"/>
+        <w:rPr>
+          <w:sz w:val="24"/>
+        </w:rPr>
+      </w:pPr>
+      <w:r>
+        <w:rPr>
+          <w:sz w:val="24"/>
+        </w:rPr>
+        <w:t>Neste projeto, foi</w:t>
+      </w:r>
+      <w:r>
+        <w:rPr>
+          <w:sz w:val="24"/>
+        </w:rPr>
+        <w:t>-</w:t>
+      </w:r>
+      <w:r>
+        <w:rPr>
+          <w:sz w:val="24"/>
+        </w:rPr>
+        <w:t>nos proposto um enunciado descrevendo o funcionamento do sistema que devemos obter na conclusão do projeto. Mais especificamente, foi</w:t>
+      </w:r>
+      <w:r>
+        <w:rPr>
+          <w:sz w:val="24"/>
+        </w:rPr>
+        <w:t>-</w:t>
+      </w:r>
+      <w:r>
+        <w:rPr>
+          <w:sz w:val="24"/>
+        </w:rPr>
+        <w:t>nos descrito um sistema destinado a um estabelecimento de reparações como também cenários de utilização deste mesmo sistema que teremos de implementar e possivelme</w:t>
       </w:r>
       <w:r>
         <w:rPr>
           <w:sz w:val="24"/>
         </w:rPr>
         <w:t xml:space="preserve">nte completar. </w:t>
+      </w:r>
+    </w:p>
+    <w:p>
+      <w:pPr>
+        <w:pStyle w:val="PargrafodaLista"/>
+        <w:ind w:firstLine="697"/>
+        <w:contextualSpacing w:val="0"/>
+        <w:jc w:val="both"/>
+        <w:rPr>
+          <w:sz w:val="24"/>
+        </w:rPr>
+      </w:pPr>
+      <w:r>
+        <w:rPr>
+          <w:sz w:val="24"/>
+        </w:rPr>
+        <w:t>Neste enunciado</w:t>
+      </w:r>
+      <w:r>
+        <w:rPr>
+          <w:sz w:val="24"/>
+        </w:rPr>
+        <w:t>,</w:t>
+      </w:r>
+      <w:r>
+        <w:rPr>
+          <w:sz w:val="24"/>
+        </w:rPr>
+        <w:t xml:space="preserve"> são</w:t>
+      </w:r>
+      <w:r>
+        <w:rPr>
+          <w:sz w:val="24"/>
+        </w:rPr>
+        <w:t xml:space="preserve"> especificado</w:t>
+      </w:r>
+      <w:r>
+        <w:rPr>
+          <w:sz w:val="24"/>
+        </w:rPr>
+        <w:t>s</w:t>
+      </w:r>
+      <w:r>
+        <w:rPr>
+          <w:sz w:val="24"/>
+        </w:rPr>
+        <w:t xml:space="preserve"> 5 cenários diferentes. Inicialmente, o processo de receção, reparação e entrega habitual de um equipamento entregue por um cliente. Seguidamente uma requisição de serviços expresso, significando assim um serviço a preço fixo e realizado na hora de entrega. Além disso, é nos informado que os técnicos do estabelecimento criam planos de trabalho, os seguem e finalmente concluem </w:t>
+      </w:r>
+      <w:r>
+        <w:rPr>
+          <w:sz w:val="24"/>
+        </w:rPr>
+        <w:t>a reparação, após pausas, se as acharem</w:t>
+      </w:r>
+      <w:r>
+        <w:rPr>
+          <w:sz w:val="24"/>
+        </w:rPr>
+        <w:t xml:space="preserve"> necessário. Em que estas reparações devem manter sempre o cliente a par de possíveis causas de paragem de reparação.</w:t>
       </w:r>
     </w:p>
     <w:p>
       <w:pPr>
         <w:pStyle w:val="PargrafodaLista"/>
         <w:ind w:firstLine="696"/>
-        <w:rPr>
-          <w:sz w:val="24"/>
-        </w:rPr>
-      </w:pPr>
-      <w:r>
-        <w:rPr>
-          <w:sz w:val="24"/>
-        </w:rPr>
-        <w:t>Neste enunciado são</w:t>
-      </w:r>
-      <w:r>
-        <w:rPr>
-          <w:sz w:val="24"/>
-        </w:rPr>
-        <w:t xml:space="preserve"> especificado</w:t>
-      </w:r>
-      <w:r>
-        <w:rPr>
-          <w:sz w:val="24"/>
-        </w:rPr>
-        <w:t>s</w:t>
-      </w:r>
-      <w:r>
-        <w:rPr>
-          <w:sz w:val="24"/>
-        </w:rPr>
-        <w:t xml:space="preserve"> 5 cenários diferentes. Inicialmente, o processo de receção, reparação e entrega habitual de um equipamento entregue por um cliente. Seguidamente uma requisição de serviços expresso, significando assim um serviço a preço fixo e realizado na hora de entrega. Além disso, é nos informado que os técnicos do estabelecimento criam planos de trabalho, os seguem e finalmente concluem </w:t>
-      </w:r>
-      <w:r>
-        <w:rPr>
-          <w:sz w:val="24"/>
-        </w:rPr>
-        <w:t>a reparação, após pausas, se as acharem</w:t>
-      </w:r>
-      <w:r>
-        <w:rPr>
-          <w:sz w:val="24"/>
-        </w:rPr>
-        <w:t xml:space="preserve"> necessário. Em que estas reparações devem manter sempre o cliente a par de possíveis causas de paragem de reparação.</w:t>
+        <w:contextualSpacing w:val="0"/>
+        <w:jc w:val="both"/>
+        <w:rPr>
+          <w:sz w:val="24"/>
+        </w:rPr>
+      </w:pPr>
+      <w:r>
+        <w:rPr>
+          <w:sz w:val="24"/>
+        </w:rPr>
+        <w:t xml:space="preserve">Finalmente, deve ser garantido ao gerente informações especificas do funcionamento do estabelecimento, tal como, o trabalho realizado tanto pelos seus funcionários, como pelos seus técnicos. </w:t>
       </w:r>
     </w:p>
     <w:p>
       <w:pPr>
         <w:pStyle w:val="PargrafodaLista"/>
-        <w:rPr>
-          <w:sz w:val="24"/>
-        </w:rPr>
-      </w:pPr>
-      <w:r>
-        <w:rPr>
-          <w:sz w:val="24"/>
-        </w:rPr>
-        <w:t xml:space="preserve">Finalmente, deve ser garantido ao gerente informações </w:t>
-      </w:r>
-      <w:proofErr w:type="gramStart"/>
-      <w:r>
-        <w:rPr>
-          <w:sz w:val="24"/>
-        </w:rPr>
-        <w:t>especificas</w:t>
-      </w:r>
-      <w:proofErr w:type="gramEnd"/>
-      <w:r>
-        <w:rPr>
-          <w:sz w:val="24"/>
-        </w:rPr>
-        <w:t xml:space="preserve"> do funcionamento do estabelecimento, tal como, o trabalho realizado tanto pelos seus funcionários, como pelos seus técnicos. </w:t>
-      </w:r>
-    </w:p>
-    <w:p>
-      <w:pPr>
-        <w:pStyle w:val="PargrafodaLista"/>
+        <w:contextualSpacing w:val="0"/>
+        <w:jc w:val="both"/>
         <w:rPr>
           <w:sz w:val="24"/>
         </w:rPr>
@@ -1620,13 +1658,29 @@
           <w:sz w:val="24"/>
         </w:rPr>
         <w:tab/>
-        <w:t>Serão então assim apresentados neste relatório, como foi pedido, o modelo de domínio e o diagrama de Use Cases.</w:t>
+        <w:t xml:space="preserve">Serão então assim apresentados neste relatório, como foi pedido, o modelo de domínio e o diagrama de </w:t>
+      </w:r>
+      <w:r>
+        <w:rPr>
+          <w:i/>
+          <w:iCs/>
+          <w:sz w:val="24"/>
+        </w:rPr>
+        <w:t>Use Cases</w:t>
+      </w:r>
+      <w:r>
+        <w:rPr>
+          <w:sz w:val="24"/>
+        </w:rPr>
+        <w:t>.</w:t>
       </w:r>
     </w:p>
     <w:p>
       <w:pPr>
         <w:pStyle w:val="PargrafodaLista"/>
         <w:ind w:firstLine="696"/>
+        <w:contextualSpacing w:val="0"/>
+        <w:jc w:val="both"/>
         <w:rPr>
           <w:sz w:val="24"/>
         </w:rPr>
@@ -1641,6 +1695,8 @@
     <w:p>
       <w:pPr>
         <w:pStyle w:val="PargrafodaLista"/>
+        <w:contextualSpacing w:val="0"/>
+        <w:jc w:val="both"/>
         <w:rPr>
           <w:sz w:val="24"/>
         </w:rPr>
@@ -1650,7 +1706,21 @@
           <w:sz w:val="24"/>
         </w:rPr>
         <w:tab/>
-        <w:t>O Diagrama de Use Cases representará os atores e as relações que estes possuem com o sistema.</w:t>
+        <w:t xml:space="preserve">O Diagrama de </w:t>
+      </w:r>
+      <w:r>
+        <w:rPr>
+          <w:i/>
+          <w:iCs/>
+          <w:sz w:val="24"/>
+        </w:rPr>
+        <w:t>Use Cases</w:t>
+      </w:r>
+      <w:r>
+        <w:rPr>
+          <w:sz w:val="24"/>
+        </w:rPr>
+        <w:t xml:space="preserve"> representará os atores e as relações que estes possuem com o sistema.</w:t>
       </w:r>
     </w:p>
     <w:p>
@@ -1820,51 +1890,161 @@
     <w:p>
       <w:pPr>
         <w:pStyle w:val="PargrafodaLista"/>
-        <w:ind w:left="360" w:firstLine="348"/>
-      </w:pPr>
-      <w:r>
-        <w:t xml:space="preserve">Com o objetivo de entrega da primeira fase do projeto de Desenvolvimento de Sistemas de Software, decidimos, como grupo, orientar o seu desenvolvimento com cuidado e eficácia de modo a prosseguir para uma segunda fase do projeto com </w:t>
-      </w:r>
-      <w:r>
+        <w:ind w:left="357" w:firstLine="346"/>
+        <w:contextualSpacing w:val="0"/>
+        <w:jc w:val="both"/>
+        <w:rPr>
+          <w:sz w:val="24"/>
+          <w:szCs w:val="24"/>
+        </w:rPr>
+      </w:pPr>
+      <w:r>
+        <w:rPr>
+          <w:sz w:val="24"/>
+          <w:szCs w:val="24"/>
+        </w:rPr>
+        <w:t xml:space="preserve">Com o objetivo de entrega da primeira fase do projeto de Desenvolvimento de Sistemas de </w:t>
+      </w:r>
+      <w:r>
+        <w:rPr>
+          <w:i/>
+          <w:iCs/>
+          <w:sz w:val="24"/>
+          <w:szCs w:val="24"/>
+        </w:rPr>
+        <w:t>Software</w:t>
+      </w:r>
+      <w:r>
+        <w:rPr>
+          <w:sz w:val="24"/>
+          <w:szCs w:val="24"/>
+        </w:rPr>
+        <w:t xml:space="preserve">, decidimos, como grupo, orientar o seu desenvolvimento com cuidado e eficácia de modo a prosseguir para uma segunda fase do projeto com </w:t>
+      </w:r>
+      <w:r>
+        <w:rPr>
+          <w:sz w:val="24"/>
+          <w:szCs w:val="24"/>
+        </w:rPr>
         <w:t>um alicerce</w:t>
       </w:r>
       <w:r>
+        <w:rPr>
+          <w:sz w:val="24"/>
+          <w:szCs w:val="24"/>
+        </w:rPr>
         <w:t xml:space="preserve"> de desenvolvimento</w:t>
       </w:r>
       <w:r>
+        <w:rPr>
+          <w:sz w:val="24"/>
+          <w:szCs w:val="24"/>
+        </w:rPr>
         <w:t>,</w:t>
       </w:r>
       <w:r>
+        <w:rPr>
+          <w:sz w:val="24"/>
+          <w:szCs w:val="24"/>
+        </w:rPr>
         <w:t xml:space="preserve"> mante</w:t>
       </w:r>
       <w:r>
+        <w:rPr>
+          <w:sz w:val="24"/>
+          <w:szCs w:val="24"/>
+        </w:rPr>
         <w:t>ndo-nos</w:t>
       </w:r>
       <w:r>
+        <w:rPr>
+          <w:sz w:val="24"/>
+          <w:szCs w:val="24"/>
+        </w:rPr>
         <w:t xml:space="preserve"> fiéis ao enunciado que nos foi proposto. </w:t>
       </w:r>
     </w:p>
     <w:p>
       <w:pPr>
         <w:pStyle w:val="PargrafodaLista"/>
-        <w:ind w:left="360" w:firstLine="348"/>
-      </w:pPr>
-      <w:r>
-        <w:t>Com isto em mente, optámos por criar primeiro um Modelo de Domínio, prosseguimos para o modelo de Use Cases e finalmente a</w:t>
-      </w:r>
-      <w:r>
+        <w:ind w:left="357" w:firstLine="346"/>
+        <w:contextualSpacing w:val="0"/>
+        <w:jc w:val="both"/>
+        <w:rPr>
+          <w:sz w:val="24"/>
+          <w:szCs w:val="24"/>
+        </w:rPr>
+      </w:pPr>
+      <w:r>
+        <w:rPr>
+          <w:sz w:val="24"/>
+          <w:szCs w:val="24"/>
+        </w:rPr>
+        <w:t xml:space="preserve">Com isto em mente, optámos por criar primeiro um Modelo de Domínio, prosseguimos para o modelo de </w:t>
+      </w:r>
+      <w:r>
+        <w:rPr>
+          <w:i/>
+          <w:iCs/>
+          <w:sz w:val="24"/>
+          <w:szCs w:val="24"/>
+        </w:rPr>
+        <w:t>Use Cases</w:t>
+      </w:r>
+      <w:r>
+        <w:rPr>
+          <w:sz w:val="24"/>
+          <w:szCs w:val="24"/>
+        </w:rPr>
+        <w:t xml:space="preserve"> e finalmente a</w:t>
+      </w:r>
+      <w:r>
+        <w:rPr>
+          <w:sz w:val="24"/>
+          <w:szCs w:val="24"/>
+        </w:rPr>
         <w:t xml:space="preserve"> especificação</w:t>
       </w:r>
       <w:r>
-        <w:t xml:space="preserve"> dos Use Cases.</w:t>
+        <w:rPr>
+          <w:sz w:val="24"/>
+          <w:szCs w:val="24"/>
+        </w:rPr>
+        <w:t xml:space="preserve"> dos </w:t>
+      </w:r>
+      <w:r>
+        <w:rPr>
+          <w:i/>
+          <w:iCs/>
+          <w:sz w:val="24"/>
+          <w:szCs w:val="24"/>
+        </w:rPr>
+        <w:t>Use Cases</w:t>
+      </w:r>
+      <w:r>
+        <w:rPr>
+          <w:sz w:val="24"/>
+          <w:szCs w:val="24"/>
+        </w:rPr>
+        <w:t>.</w:t>
       </w:r>
     </w:p>
     <w:p>
       <w:pPr>
         <w:pStyle w:val="PargrafodaLista"/>
-        <w:ind w:left="360" w:firstLine="348"/>
-      </w:pPr>
-      <w:r>
+        <w:ind w:left="357" w:firstLine="346"/>
+        <w:contextualSpacing w:val="0"/>
+        <w:jc w:val="both"/>
+        <w:rPr>
+          <w:sz w:val="24"/>
+          <w:szCs w:val="24"/>
+        </w:rPr>
+      </w:pPr>
+      <w:r>
+        <w:rPr>
+          <w:sz w:val="24"/>
+          <w:szCs w:val="24"/>
+        </w:rPr>
         <w:t>De notar que todo este processo foi um processo progressivo e incremental em que partimos apenas de coisas simples e fomos incrementalmente adicionando e aperfeiçoando os modelos.</w:t>
       </w:r>
     </w:p>
@@ -1929,34 +2109,38 @@
     </w:p>
     <w:p>
       <w:pPr>
+        <w:ind w:left="709" w:firstLine="707"/>
+        <w:jc w:val="both"/>
         <w:outlineLvl w:val="1"/>
         <w:rPr>
           <w:bCs/>
-          <w:szCs w:val="36"/>
-        </w:rPr>
-      </w:pPr>
-      <w:r>
-        <w:rPr>
-          <w:bCs/>
-          <w:szCs w:val="36"/>
-        </w:rPr>
-        <w:t xml:space="preserve">Numa primeira análise do enunciado decidimos estabelecer algumas entidades que servem de base para toda a modelação. Nomeadamente surgiram as seguintes </w:t>
-      </w:r>
-      <w:proofErr w:type="gramStart"/>
-      <w:r>
-        <w:rPr>
-          <w:bCs/>
-          <w:szCs w:val="36"/>
-        </w:rPr>
-        <w:t xml:space="preserve">entidades  </w:t>
-      </w:r>
-      <w:proofErr w:type="gramEnd"/>
-      <w:r>
-        <w:rPr>
-          <w:bCs/>
-          <w:szCs w:val="36"/>
-        </w:rPr>
-        <w:t xml:space="preserve">: </w:t>
+          <w:sz w:val="24"/>
+          <w:szCs w:val="40"/>
+        </w:rPr>
+      </w:pPr>
+      <w:r>
+        <w:rPr>
+          <w:bCs/>
+          <w:sz w:val="24"/>
+          <w:szCs w:val="40"/>
+        </w:rPr>
+        <w:t>Numa primeira análise do enunciado</w:t>
+      </w:r>
+      <w:r>
+        <w:rPr>
+          <w:bCs/>
+          <w:sz w:val="24"/>
+          <w:szCs w:val="40"/>
+        </w:rPr>
+        <w:t>,</w:t>
+      </w:r>
+      <w:r>
+        <w:rPr>
+          <w:bCs/>
+          <w:sz w:val="24"/>
+          <w:szCs w:val="40"/>
+        </w:rPr>
+        <w:t xml:space="preserve"> decidimos estabelecer algumas entidades que servem de base para toda a modelação. Nomeadamente surgiram as seguintes entidades: </w:t>
       </w:r>
     </w:p>
     <w:p>
@@ -1966,16 +2150,20 @@
           <w:ilvl w:val="0"/>
           <w:numId w:val="7"/>
         </w:numPr>
+        <w:ind w:left="714" w:hanging="357"/>
+        <w:jc w:val="both"/>
         <w:outlineLvl w:val="1"/>
         <w:rPr>
           <w:bCs/>
-          <w:szCs w:val="36"/>
-        </w:rPr>
-      </w:pPr>
-      <w:r>
-        <w:rPr>
-          <w:bCs/>
-          <w:szCs w:val="36"/>
+          <w:sz w:val="24"/>
+          <w:szCs w:val="40"/>
+        </w:rPr>
+      </w:pPr>
+      <w:r>
+        <w:rPr>
+          <w:bCs/>
+          <w:sz w:val="24"/>
+          <w:szCs w:val="40"/>
         </w:rPr>
         <w:t>Equipamento</w:t>
       </w:r>
@@ -1987,16 +2175,20 @@
           <w:ilvl w:val="0"/>
           <w:numId w:val="7"/>
         </w:numPr>
+        <w:ind w:left="714" w:hanging="357"/>
+        <w:jc w:val="both"/>
         <w:outlineLvl w:val="1"/>
         <w:rPr>
           <w:bCs/>
-          <w:szCs w:val="36"/>
-        </w:rPr>
-      </w:pPr>
-      <w:r>
-        <w:rPr>
-          <w:bCs/>
-          <w:szCs w:val="36"/>
+          <w:sz w:val="24"/>
+          <w:szCs w:val="40"/>
+        </w:rPr>
+      </w:pPr>
+      <w:r>
+        <w:rPr>
+          <w:bCs/>
+          <w:sz w:val="24"/>
+          <w:szCs w:val="40"/>
         </w:rPr>
         <w:t>Reparação</w:t>
       </w:r>
@@ -2008,16 +2200,20 @@
           <w:ilvl w:val="0"/>
           <w:numId w:val="7"/>
         </w:numPr>
+        <w:ind w:left="714" w:hanging="357"/>
+        <w:jc w:val="both"/>
         <w:outlineLvl w:val="1"/>
         <w:rPr>
           <w:bCs/>
-          <w:szCs w:val="36"/>
-        </w:rPr>
-      </w:pPr>
-      <w:r>
-        <w:rPr>
-          <w:bCs/>
-          <w:szCs w:val="36"/>
+          <w:sz w:val="24"/>
+          <w:szCs w:val="40"/>
+        </w:rPr>
+      </w:pPr>
+      <w:r>
+        <w:rPr>
+          <w:bCs/>
+          <w:sz w:val="24"/>
+          <w:szCs w:val="40"/>
         </w:rPr>
         <w:t>Plano de Trabalho</w:t>
       </w:r>
@@ -2029,16 +2225,20 @@
           <w:ilvl w:val="0"/>
           <w:numId w:val="7"/>
         </w:numPr>
+        <w:ind w:left="714" w:hanging="357"/>
+        <w:jc w:val="both"/>
         <w:outlineLvl w:val="1"/>
         <w:rPr>
           <w:bCs/>
-          <w:szCs w:val="36"/>
-        </w:rPr>
-      </w:pPr>
-      <w:r>
-        <w:rPr>
-          <w:bCs/>
-          <w:szCs w:val="36"/>
+          <w:sz w:val="24"/>
+          <w:szCs w:val="40"/>
+        </w:rPr>
+      </w:pPr>
+      <w:r>
+        <w:rPr>
+          <w:bCs/>
+          <w:sz w:val="24"/>
+          <w:szCs w:val="40"/>
         </w:rPr>
         <w:t>Passo de Reparação</w:t>
       </w:r>
@@ -2050,25 +2250,46 @@
           <w:ilvl w:val="0"/>
           <w:numId w:val="7"/>
         </w:numPr>
+        <w:ind w:left="714" w:hanging="357"/>
+        <w:jc w:val="both"/>
         <w:outlineLvl w:val="1"/>
         <w:rPr>
           <w:bCs/>
-          <w:szCs w:val="36"/>
+          <w:sz w:val="24"/>
+          <w:szCs w:val="40"/>
         </w:rPr>
       </w:pPr>
       <w:proofErr w:type="spellStart"/>
       <w:r>
         <w:rPr>
           <w:bCs/>
-          <w:szCs w:val="36"/>
-        </w:rPr>
-        <w:t>SubPasso</w:t>
+          <w:sz w:val="24"/>
+          <w:szCs w:val="40"/>
+        </w:rPr>
+        <w:t>Sub</w:t>
+      </w:r>
+      <w:r>
+        <w:rPr>
+          <w:bCs/>
+          <w:sz w:val="24"/>
+          <w:szCs w:val="40"/>
+        </w:rPr>
+        <w:t>-p</w:t>
+      </w:r>
+      <w:r>
+        <w:rPr>
+          <w:bCs/>
+          <w:sz w:val="24"/>
+          <w:szCs w:val="40"/>
+        </w:rPr>
+        <w:t>asso</w:t>
       </w:r>
       <w:proofErr w:type="spellEnd"/>
       <w:r>
         <w:rPr>
           <w:bCs/>
-          <w:szCs w:val="36"/>
+          <w:sz w:val="24"/>
+          <w:szCs w:val="40"/>
         </w:rPr>
         <w:t xml:space="preserve"> de Reparação</w:t>
       </w:r>
@@ -2080,16 +2301,20 @@
           <w:ilvl w:val="0"/>
           <w:numId w:val="7"/>
         </w:numPr>
+        <w:ind w:left="714" w:hanging="357"/>
+        <w:jc w:val="both"/>
         <w:outlineLvl w:val="1"/>
         <w:rPr>
           <w:bCs/>
-          <w:szCs w:val="36"/>
-        </w:rPr>
-      </w:pPr>
-      <w:r>
-        <w:rPr>
-          <w:bCs/>
-          <w:szCs w:val="36"/>
+          <w:sz w:val="24"/>
+          <w:szCs w:val="40"/>
+        </w:rPr>
+      </w:pPr>
+      <w:r>
+        <w:rPr>
+          <w:bCs/>
+          <w:sz w:val="24"/>
+          <w:szCs w:val="40"/>
         </w:rPr>
         <w:t>Orçamento</w:t>
       </w:r>
@@ -2101,64 +2326,93 @@
           <w:ilvl w:val="0"/>
           <w:numId w:val="7"/>
         </w:numPr>
+        <w:ind w:left="714" w:hanging="357"/>
+        <w:jc w:val="both"/>
         <w:outlineLvl w:val="1"/>
         <w:rPr>
           <w:bCs/>
-          <w:szCs w:val="36"/>
-        </w:rPr>
-      </w:pPr>
-      <w:r>
-        <w:rPr>
-          <w:bCs/>
-          <w:szCs w:val="36"/>
+          <w:sz w:val="24"/>
+          <w:szCs w:val="40"/>
+        </w:rPr>
+      </w:pPr>
+      <w:r>
+        <w:rPr>
+          <w:bCs/>
+          <w:sz w:val="24"/>
+          <w:szCs w:val="40"/>
         </w:rPr>
         <w:t>Preço</w:t>
       </w:r>
     </w:p>
     <w:p>
       <w:pPr>
+        <w:ind w:left="709" w:firstLine="707"/>
+        <w:jc w:val="both"/>
         <w:outlineLvl w:val="1"/>
         <w:rPr>
           <w:bCs/>
-          <w:szCs w:val="36"/>
-        </w:rPr>
-      </w:pPr>
-      <w:r>
-        <w:rPr>
-          <w:bCs/>
-          <w:szCs w:val="36"/>
-        </w:rPr>
-        <w:t xml:space="preserve">Depois desta primeira análise adicionamos então ao modelo mais algumas entidades que consideramos serem importantes para suportarem os requisitos do sistema. Esta entidades são por exemplo </w:t>
-      </w:r>
-      <w:proofErr w:type="gramStart"/>
-      <w:r>
-        <w:rPr>
-          <w:bCs/>
-          <w:szCs w:val="36"/>
-        </w:rPr>
-        <w:t>o  Cliente</w:t>
-      </w:r>
-      <w:proofErr w:type="gramEnd"/>
-      <w:r>
-        <w:rPr>
-          <w:bCs/>
-          <w:szCs w:val="36"/>
+          <w:sz w:val="24"/>
+          <w:szCs w:val="40"/>
+        </w:rPr>
+      </w:pPr>
+      <w:r>
+        <w:rPr>
+          <w:bCs/>
+          <w:sz w:val="24"/>
+          <w:szCs w:val="40"/>
+        </w:rPr>
+        <w:lastRenderedPageBreak/>
+        <w:t>Depois desta primeira análise adicionamos então ao modelo mais algumas</w:t>
+      </w:r>
+      <w:r>
+        <w:rPr>
+          <w:bCs/>
+          <w:sz w:val="24"/>
+          <w:szCs w:val="40"/>
+        </w:rPr>
+        <w:t xml:space="preserve"> </w:t>
+      </w:r>
+      <w:r>
+        <w:rPr>
+          <w:bCs/>
+          <w:sz w:val="24"/>
+          <w:szCs w:val="40"/>
+        </w:rPr>
+        <w:t xml:space="preserve">entidades que consideramos serem importantes para suportarem os requisitos do sistema. Esta entidades são por exemplo </w:t>
+      </w:r>
+      <w:r>
+        <w:rPr>
+          <w:bCs/>
+          <w:sz w:val="24"/>
+          <w:szCs w:val="40"/>
+        </w:rPr>
+        <w:t>o Cliente</w:t>
+      </w:r>
+      <w:r>
+        <w:rPr>
+          <w:bCs/>
+          <w:sz w:val="24"/>
+          <w:szCs w:val="40"/>
         </w:rPr>
         <w:t>, o Funcionário, o Técnico, o Prazo e o Custo.</w:t>
       </w:r>
     </w:p>
     <w:p>
       <w:pPr>
+        <w:ind w:left="709" w:firstLine="707"/>
+        <w:jc w:val="both"/>
         <w:outlineLvl w:val="1"/>
         <w:rPr>
           <w:bCs/>
-          <w:szCs w:val="36"/>
-        </w:rPr>
-      </w:pPr>
-      <w:r>
-        <w:rPr>
-          <w:bCs/>
-          <w:szCs w:val="36"/>
+          <w:sz w:val="24"/>
+          <w:szCs w:val="40"/>
+        </w:rPr>
+      </w:pPr>
+      <w:r>
+        <w:rPr>
+          <w:bCs/>
+          <w:sz w:val="24"/>
+          <w:szCs w:val="40"/>
         </w:rPr>
         <w:t>Por fim, adicionamos o resto das entidades representadas no modelo de forma já a pensar no cumprimento de certos cenários e também a termos uma boa base para a fase de implementação.</w:t>
       </w:r>
@@ -2197,8 +2451,18 @@
           <w:sz w:val="36"/>
           <w:szCs w:val="36"/>
         </w:rPr>
-        <w:lastRenderedPageBreak/>
-        <w:t>Modelo de Use Cases</w:t>
+        <w:t xml:space="preserve">Modelo de </w:t>
+      </w:r>
+      <w:r>
+        <w:rPr>
+          <w:b/>
+          <w:bCs/>
+          <w:i/>
+          <w:iCs/>
+          <w:sz w:val="36"/>
+          <w:szCs w:val="36"/>
+        </w:rPr>
+        <w:t>Use Cases</w:t>
       </w:r>
       <w:bookmarkEnd w:id="4"/>
     </w:p>
@@ -2225,10 +2489,25 @@
           <w:sz w:val="36"/>
           <w:szCs w:val="36"/>
         </w:rPr>
-        <w:t>Especificações de Use Cases</w:t>
+        <w:t xml:space="preserve">Especificações de </w:t>
+      </w:r>
+      <w:r>
+        <w:rPr>
+          <w:b/>
+          <w:bCs/>
+          <w:i/>
+          <w:iCs/>
+          <w:sz w:val="36"/>
+          <w:szCs w:val="36"/>
+        </w:rPr>
+        <w:t>Use Cases</w:t>
       </w:r>
       <w:bookmarkEnd w:id="5"/>
     </w:p>
+    <w:p/>
+    <w:p/>
+    <w:p/>
+    <w:p/>
     <w:p/>
     <w:p/>
     <w:p/>
@@ -2278,40 +2557,436 @@
     </w:p>
     <w:p/>
     <w:p>
-      <w:r>
-        <w:t xml:space="preserve">Como foi ilustrado ao longo do relatório, o desenvolvimento do Modelo de Domínio e do Diagrama de Use Cases, foram processos iterativos e </w:t>
-      </w:r>
-      <w:r>
+      <w:pPr>
+        <w:ind w:left="284" w:firstLine="425"/>
+        <w:jc w:val="both"/>
+        <w:rPr>
+          <w:sz w:val="24"/>
+          <w:szCs w:val="24"/>
+        </w:rPr>
+      </w:pPr>
+      <w:r>
+        <w:rPr>
+          <w:sz w:val="24"/>
+          <w:szCs w:val="24"/>
+        </w:rPr>
+        <w:t xml:space="preserve">Como foi ilustrado ao longo do relatório, o desenvolvimento do Modelo de Domínio e do Diagrama de </w:t>
+      </w:r>
+      <w:r>
+        <w:rPr>
+          <w:i/>
+          <w:iCs/>
+          <w:sz w:val="24"/>
+          <w:szCs w:val="24"/>
+        </w:rPr>
+        <w:t>Use Cases</w:t>
+      </w:r>
+      <w:r>
+        <w:rPr>
+          <w:sz w:val="24"/>
+          <w:szCs w:val="24"/>
+        </w:rPr>
+        <w:t xml:space="preserve"> </w:t>
+      </w:r>
+      <w:r>
+        <w:rPr>
+          <w:sz w:val="24"/>
+          <w:szCs w:val="24"/>
+        </w:rPr>
+        <w:t>foi um</w:t>
+      </w:r>
+      <w:r>
+        <w:rPr>
+          <w:sz w:val="24"/>
+          <w:szCs w:val="24"/>
+        </w:rPr>
+        <w:t xml:space="preserve"> processo</w:t>
+      </w:r>
+      <w:r>
+        <w:rPr>
+          <w:sz w:val="24"/>
+          <w:szCs w:val="24"/>
+        </w:rPr>
+        <w:t xml:space="preserve"> </w:t>
+      </w:r>
+      <w:r>
+        <w:rPr>
+          <w:sz w:val="24"/>
+          <w:szCs w:val="24"/>
+        </w:rPr>
+        <w:t>iterativo</w:t>
+      </w:r>
+      <w:r>
+        <w:rPr>
+          <w:sz w:val="24"/>
+          <w:szCs w:val="24"/>
+        </w:rPr>
+        <w:t xml:space="preserve"> </w:t>
+      </w:r>
+      <w:r>
+        <w:rPr>
+          <w:sz w:val="24"/>
+          <w:szCs w:val="24"/>
+        </w:rPr>
+        <w:t xml:space="preserve">e </w:t>
+      </w:r>
+      <w:r>
+        <w:rPr>
+          <w:sz w:val="24"/>
+          <w:szCs w:val="24"/>
+        </w:rPr>
         <w:t>incremental.</w:t>
       </w:r>
     </w:p>
     <w:p>
-      <w:r>
-        <w:t>Este facto deve-se a sucessivas análises do trabalho e melhores compreensões do conteúdo lecionado.</w:t>
-      </w:r>
-    </w:p>
-    <w:p>
-      <w:r>
-        <w:t xml:space="preserve">Os diagramas que apresentamos são o nosso entender e o nosso parecer em relação ao enunciado proposto, ou seja, claro que existem mais soluções mas no nosso ver estes diagramas não são rígidos e deixam uma certa margem de </w:t>
-      </w:r>
-      <w:proofErr w:type="spellStart"/>
-      <w:r>
-        <w:t>interpretabilidade</w:t>
-      </w:r>
-      <w:proofErr w:type="spellEnd"/>
-      <w:r>
-        <w:t xml:space="preserve">. </w:t>
-      </w:r>
-    </w:p>
-    <w:p>
-      <w:r>
-        <w:lastRenderedPageBreak/>
-        <w:t xml:space="preserve">Uma das maiores dificuldades encontradas foi o facto de em alguns cenários querermos explicitar todas as interações ao detalhe mas não ser possível devido ao facto de o diagrama de use cases ter de ser simples e não ser muito especifico. </w:t>
-      </w:r>
-      <w:bookmarkStart w:id="7" w:name="_GoBack"/>
-      <w:bookmarkEnd w:id="7"/>
-    </w:p>
-    <w:p/>
+      <w:pPr>
+        <w:ind w:left="284" w:firstLine="425"/>
+        <w:jc w:val="both"/>
+        <w:rPr>
+          <w:sz w:val="24"/>
+          <w:szCs w:val="24"/>
+        </w:rPr>
+      </w:pPr>
+      <w:r>
+        <w:rPr>
+          <w:sz w:val="24"/>
+          <w:szCs w:val="24"/>
+        </w:rPr>
+        <w:t>Este facto deve-se a sucessivas análises do trabalho</w:t>
+      </w:r>
+      <w:r>
+        <w:rPr>
+          <w:sz w:val="24"/>
+          <w:szCs w:val="24"/>
+        </w:rPr>
+        <w:t>,</w:t>
+      </w:r>
+      <w:r>
+        <w:rPr>
+          <w:sz w:val="24"/>
+          <w:szCs w:val="24"/>
+        </w:rPr>
+        <w:t xml:space="preserve"> </w:t>
+      </w:r>
+      <w:r>
+        <w:rPr>
+          <w:sz w:val="24"/>
+          <w:szCs w:val="24"/>
+        </w:rPr>
+        <w:t xml:space="preserve">bem como maior </w:t>
+      </w:r>
+      <w:r>
+        <w:rPr>
+          <w:sz w:val="24"/>
+          <w:szCs w:val="24"/>
+        </w:rPr>
+        <w:t>familiarização</w:t>
+      </w:r>
+      <w:r>
+        <w:rPr>
+          <w:sz w:val="24"/>
+          <w:szCs w:val="24"/>
+        </w:rPr>
+        <w:t xml:space="preserve"> face ao enunciado</w:t>
+      </w:r>
+      <w:r>
+        <w:rPr>
+          <w:sz w:val="24"/>
+          <w:szCs w:val="24"/>
+        </w:rPr>
+        <w:t xml:space="preserve"> e aprimoração </w:t>
+      </w:r>
+      <w:r>
+        <w:rPr>
+          <w:sz w:val="24"/>
+          <w:szCs w:val="24"/>
+        </w:rPr>
+        <w:t>do conteúdo lecionado</w:t>
+      </w:r>
+      <w:r>
+        <w:rPr>
+          <w:sz w:val="24"/>
+          <w:szCs w:val="24"/>
+        </w:rPr>
+        <w:t>.</w:t>
+      </w:r>
+    </w:p>
+    <w:p>
+      <w:pPr>
+        <w:ind w:left="284" w:firstLine="425"/>
+        <w:jc w:val="both"/>
+        <w:rPr>
+          <w:sz w:val="24"/>
+          <w:szCs w:val="24"/>
+        </w:rPr>
+      </w:pPr>
+      <w:r>
+        <w:rPr>
+          <w:sz w:val="24"/>
+          <w:szCs w:val="24"/>
+        </w:rPr>
+        <w:t xml:space="preserve">Os diagramas que apresentamos são o nosso entender e o nosso parecer em relação ao enunciado proposto, ou seja, </w:t>
+      </w:r>
+      <w:r>
+        <w:rPr>
+          <w:sz w:val="24"/>
+          <w:szCs w:val="24"/>
+        </w:rPr>
+        <w:t>não representam uma solução universal para o problema em questão</w:t>
+      </w:r>
+      <w:r>
+        <w:rPr>
+          <w:sz w:val="24"/>
+          <w:szCs w:val="24"/>
+        </w:rPr>
+        <w:t>,</w:t>
+      </w:r>
+      <w:r>
+        <w:rPr>
+          <w:sz w:val="24"/>
+          <w:szCs w:val="24"/>
+        </w:rPr>
+        <w:t xml:space="preserve"> mas no nosso </w:t>
+      </w:r>
+      <w:r>
+        <w:rPr>
+          <w:sz w:val="24"/>
+          <w:szCs w:val="24"/>
+        </w:rPr>
+        <w:t>ponto de vista</w:t>
+      </w:r>
+      <w:r>
+        <w:rPr>
+          <w:sz w:val="24"/>
+          <w:szCs w:val="24"/>
+        </w:rPr>
+        <w:t xml:space="preserve"> estes diagramas não são rígidos e deixam uma certa margem de interpretabilidade. </w:t>
+      </w:r>
+    </w:p>
+    <w:p>
+      <w:pPr>
+        <w:ind w:left="284" w:firstLine="425"/>
+        <w:jc w:val="both"/>
+        <w:rPr>
+          <w:sz w:val="24"/>
+          <w:szCs w:val="24"/>
+        </w:rPr>
+      </w:pPr>
+      <w:r>
+        <w:rPr>
+          <w:sz w:val="24"/>
+          <w:szCs w:val="24"/>
+        </w:rPr>
+        <w:t xml:space="preserve">A abstração </w:t>
+      </w:r>
+      <w:r>
+        <w:rPr>
+          <w:sz w:val="24"/>
+          <w:szCs w:val="24"/>
+        </w:rPr>
+        <w:t>é a forma de traduzir um problema do mundo real para uma simplificação</w:t>
+      </w:r>
+      <w:r>
+        <w:rPr>
+          <w:sz w:val="24"/>
+          <w:szCs w:val="24"/>
+        </w:rPr>
+        <w:t xml:space="preserve"> </w:t>
+      </w:r>
+      <w:r>
+        <w:rPr>
+          <w:sz w:val="24"/>
+          <w:szCs w:val="24"/>
+        </w:rPr>
+        <w:t xml:space="preserve">do mesmo. Como tal, nem sempre é claro qual a forma ideal de o fazer. Esta dificuldade manifestou-se na </w:t>
+      </w:r>
+      <w:r>
+        <w:rPr>
+          <w:sz w:val="24"/>
+          <w:szCs w:val="24"/>
+        </w:rPr>
+        <w:t>elaboração</w:t>
+      </w:r>
+      <w:r>
+        <w:rPr>
+          <w:sz w:val="24"/>
+          <w:szCs w:val="24"/>
+        </w:rPr>
+        <w:t xml:space="preserve"> dos diagramas, </w:t>
+      </w:r>
+      <w:r>
+        <w:rPr>
+          <w:sz w:val="24"/>
+          <w:szCs w:val="24"/>
+        </w:rPr>
+        <w:t>mais precisamente</w:t>
+      </w:r>
+      <w:r>
+        <w:rPr>
+          <w:sz w:val="24"/>
+          <w:szCs w:val="24"/>
+        </w:rPr>
+        <w:t xml:space="preserve"> o</w:t>
+      </w:r>
+      <w:r>
+        <w:rPr>
+          <w:sz w:val="24"/>
+          <w:szCs w:val="24"/>
+        </w:rPr>
+        <w:t xml:space="preserve"> facto de em alguns cenários querermos explicitar todas as interações ao </w:t>
+      </w:r>
+      <w:r>
+        <w:rPr>
+          <w:sz w:val="24"/>
+          <w:szCs w:val="24"/>
+        </w:rPr>
+        <w:t>detalhe,</w:t>
+      </w:r>
+      <w:r>
+        <w:rPr>
+          <w:sz w:val="24"/>
+          <w:szCs w:val="24"/>
+        </w:rPr>
+        <w:t xml:space="preserve"> mas</w:t>
+      </w:r>
+      <w:r>
+        <w:rPr>
+          <w:sz w:val="24"/>
+          <w:szCs w:val="24"/>
+        </w:rPr>
+        <w:t xml:space="preserve"> tal</w:t>
+      </w:r>
+      <w:r>
+        <w:rPr>
+          <w:sz w:val="24"/>
+          <w:szCs w:val="24"/>
+        </w:rPr>
+        <w:t xml:space="preserve"> não ser possível</w:t>
+      </w:r>
+      <w:r>
+        <w:rPr>
+          <w:sz w:val="24"/>
+          <w:szCs w:val="24"/>
+        </w:rPr>
+        <w:t>,</w:t>
+      </w:r>
+      <w:r>
+        <w:rPr>
+          <w:sz w:val="24"/>
+          <w:szCs w:val="24"/>
+        </w:rPr>
+        <w:t xml:space="preserve"> </w:t>
+      </w:r>
+      <w:r>
+        <w:rPr>
+          <w:sz w:val="24"/>
+          <w:szCs w:val="24"/>
+        </w:rPr>
+        <w:t>uma vez que</w:t>
+      </w:r>
+      <w:r>
+        <w:rPr>
+          <w:sz w:val="24"/>
+          <w:szCs w:val="24"/>
+        </w:rPr>
+        <w:t xml:space="preserve"> o </w:t>
+      </w:r>
+      <w:r>
+        <w:rPr>
+          <w:sz w:val="24"/>
+          <w:szCs w:val="24"/>
+        </w:rPr>
+        <w:t>D</w:t>
+      </w:r>
+      <w:r>
+        <w:rPr>
+          <w:sz w:val="24"/>
+          <w:szCs w:val="24"/>
+        </w:rPr>
+        <w:t xml:space="preserve">iagrama de </w:t>
+      </w:r>
+      <w:r>
+        <w:rPr>
+          <w:i/>
+          <w:iCs/>
+          <w:sz w:val="24"/>
+          <w:szCs w:val="24"/>
+        </w:rPr>
+        <w:t>U</w:t>
+      </w:r>
+      <w:r>
+        <w:rPr>
+          <w:i/>
+          <w:iCs/>
+          <w:sz w:val="24"/>
+          <w:szCs w:val="24"/>
+        </w:rPr>
+        <w:t xml:space="preserve">se </w:t>
+      </w:r>
+      <w:r>
+        <w:rPr>
+          <w:i/>
+          <w:iCs/>
+          <w:sz w:val="24"/>
+          <w:szCs w:val="24"/>
+        </w:rPr>
+        <w:t>C</w:t>
+      </w:r>
+      <w:r>
+        <w:rPr>
+          <w:i/>
+          <w:iCs/>
+          <w:sz w:val="24"/>
+          <w:szCs w:val="24"/>
+        </w:rPr>
+        <w:t>ases</w:t>
+      </w:r>
+      <w:r>
+        <w:rPr>
+          <w:sz w:val="24"/>
+          <w:szCs w:val="24"/>
+        </w:rPr>
+        <w:t xml:space="preserve"> </w:t>
+      </w:r>
+      <w:r>
+        <w:rPr>
+          <w:sz w:val="24"/>
+          <w:szCs w:val="24"/>
+        </w:rPr>
+        <w:t xml:space="preserve">deve </w:t>
+      </w:r>
+      <w:r>
+        <w:rPr>
+          <w:sz w:val="24"/>
+          <w:szCs w:val="24"/>
+        </w:rPr>
+        <w:t xml:space="preserve">ser simples e não muito </w:t>
+      </w:r>
+      <w:r>
+        <w:rPr>
+          <w:sz w:val="24"/>
+          <w:szCs w:val="24"/>
+        </w:rPr>
+        <w:t>específico</w:t>
+      </w:r>
+      <w:r>
+        <w:rPr>
+          <w:sz w:val="24"/>
+          <w:szCs w:val="24"/>
+        </w:rPr>
+        <w:t>.</w:t>
+      </w:r>
+    </w:p>
+    <w:p>
+      <w:pPr>
+        <w:ind w:left="284"/>
+        <w:jc w:val="both"/>
+        <w:rPr>
+          <w:sz w:val="24"/>
+          <w:szCs w:val="24"/>
+        </w:rPr>
+      </w:pPr>
+    </w:p>
     <w:p/>
     <w:p>
       <w:pPr>
@@ -2321,6 +2996,7 @@
       </w:pPr>
     </w:p>
     <w:sectPr>
+      <w:footerReference w:type="default" r:id="rId13"/>
       <w:pgSz w:w="11906" w:h="16838"/>
       <w:pgMar w:top="1417" w:right="1701" w:bottom="1417" w:left="1701" w:header="708" w:footer="708" w:gutter="0"/>
       <w:cols w:space="708"/>
@@ -2330,8 +3006,100 @@
 </w:document>
 </file>
 
+<file path=word/endnotes.xml><?xml version="1.0" encoding="utf-8"?>
+<w:endnotes xmlns:wpc="http://schemas.microsoft.com/office/word/2010/wordprocessingCanvas" xmlns:cx="http://schemas.microsoft.com/office/drawing/2014/chartex" xmlns:cx1="http://schemas.microsoft.com/office/drawing/2015/9/8/chartex" xmlns:cx2="http://schemas.microsoft.com/office/drawing/2015/10/21/chartex" xmlns:cx3="http://schemas.microsoft.com/office/drawing/2016/5/9/chartex" xmlns:cx4="http://schemas.microsoft.com/office/drawing/2016/5/10/chartex" xmlns:cx5="http://schemas.microsoft.com/office/drawing/2016/5/11/chartex" xmlns:cx6="http://schemas.microsoft.com/office/drawing/2016/5/12/chartex" xmlns:cx7="http://schemas.microsoft.com/office/drawing/2016/5/13/chartex" xmlns:cx8="http://schemas.microsoft.com/office/drawing/2016/5/14/chartex" xmlns:mc="http://schemas.openxmlformats.org/markup-compatibility/2006" xmlns:aink="http://schemas.microsoft.com/office/drawing/2016/ink" xmlns:am3d="http://schemas.microsoft.com/office/drawing/2017/model3d" xmlns:o="urn:schemas-microsoft-com:office:office" xmlns:r="http://schemas.openxmlformats.org/officeDocument/2006/relationships" xmlns:m="http://schemas.openxmlformats.org/officeDocument/2006/math" xmlns:v="urn:schemas-microsoft-com:vml" xmlns:wp14="http://schemas.microsoft.com/office/word/2010/wordprocessingDrawing" xmlns:wp="http://schemas.openxmlformats.org/drawingml/2006/wordprocessingDrawing" xmlns:w10="urn:schemas-microsoft-com:office:word" xmlns:w="http://schemas.openxmlformats.org/wordprocessingml/2006/main" xmlns:w14="http://schemas.microsoft.com/office/word/2010/wordml" xmlns:w15="http://schemas.microsoft.com/office/word/2012/wordml" xmlns:w16cex="http://schemas.microsoft.com/office/word/2018/wordml/cex" xmlns:w16cid="http://schemas.microsoft.com/office/word/2016/wordml/cid" xmlns:w16="http://schemas.microsoft.com/office/word/2018/wordml" xmlns:w16sdtdh="http://schemas.microsoft.com/office/word/2020/wordml/sdtdatahash" xmlns:w16se="http://schemas.microsoft.com/office/word/2015/wordml/symex" xmlns:wpg="http://schemas.microsoft.com/office/word/2010/wordprocessingGroup" xmlns:wpi="http://schemas.microsoft.com/office/word/2010/wordprocessingInk" xmlns:wne="http://schemas.microsoft.com/office/word/2006/wordml" xmlns:wps="http://schemas.microsoft.com/office/word/2010/wordprocessingShape" mc:Ignorable="w14 w15 w16se w16cid w16 w16cex w16sdtdh wp14">
+  <w:endnote w:type="separator" w:id="-1">
+    <w:p>
+      <w:pPr>
+        <w:spacing w:after="0" w:line="240" w:lineRule="auto"/>
+      </w:pPr>
+      <w:r>
+        <w:separator/>
+      </w:r>
+    </w:p>
+  </w:endnote>
+  <w:endnote w:type="continuationSeparator" w:id="0">
+    <w:p>
+      <w:pPr>
+        <w:spacing w:after="0" w:line="240" w:lineRule="auto"/>
+      </w:pPr>
+      <w:r>
+        <w:continuationSeparator/>
+      </w:r>
+    </w:p>
+  </w:endnote>
+</w:endnotes>
+</file>
+
+<file path=word/footer1.xml><?xml version="1.0" encoding="utf-8"?>
+<w:ftr xmlns:wpc="http://schemas.microsoft.com/office/word/2010/wordprocessingCanvas" xmlns:cx="http://schemas.microsoft.com/office/drawing/2014/chartex" xmlns:cx1="http://schemas.microsoft.com/office/drawing/2015/9/8/chartex" xmlns:cx2="http://schemas.microsoft.com/office/drawing/2015/10/21/chartex" xmlns:cx3="http://schemas.microsoft.com/office/drawing/2016/5/9/chartex" xmlns:cx4="http://schemas.microsoft.com/office/drawing/2016/5/10/chartex" xmlns:cx5="http://schemas.microsoft.com/office/drawing/2016/5/11/chartex" xmlns:cx6="http://schemas.microsoft.com/office/drawing/2016/5/12/chartex" xmlns:cx7="http://schemas.microsoft.com/office/drawing/2016/5/13/chartex" xmlns:cx8="http://schemas.microsoft.com/office/drawing/2016/5/14/chartex" xmlns:mc="http://schemas.openxmlformats.org/markup-compatibility/2006" xmlns:aink="http://schemas.microsoft.com/office/drawing/2016/ink" xmlns:am3d="http://schemas.microsoft.com/office/drawing/2017/model3d" xmlns:o="urn:schemas-microsoft-com:office:office" xmlns:r="http://schemas.openxmlformats.org/officeDocument/2006/relationships" xmlns:m="http://schemas.openxmlformats.org/officeDocument/2006/math" xmlns:v="urn:schemas-microsoft-com:vml" xmlns:wp14="http://schemas.microsoft.com/office/word/2010/wordprocessingDrawing" xmlns:wp="http://schemas.openxmlformats.org/drawingml/2006/wordprocessingDrawing" xmlns:w10="urn:schemas-microsoft-com:office:word" xmlns:w="http://schemas.openxmlformats.org/wordprocessingml/2006/main" xmlns:w14="http://schemas.microsoft.com/office/word/2010/wordml" xmlns:w15="http://schemas.microsoft.com/office/word/2012/wordml" xmlns:w16cex="http://schemas.microsoft.com/office/word/2018/wordml/cex" xmlns:w16cid="http://schemas.microsoft.com/office/word/2016/wordml/cid" xmlns:w16="http://schemas.microsoft.com/office/word/2018/wordml" xmlns:w16sdtdh="http://schemas.microsoft.com/office/word/2020/wordml/sdtdatahash" xmlns:w16se="http://schemas.microsoft.com/office/word/2015/wordml/symex" xmlns:wpg="http://schemas.microsoft.com/office/word/2010/wordprocessingGroup" xmlns:wpi="http://schemas.microsoft.com/office/word/2010/wordprocessingInk" xmlns:wne="http://schemas.microsoft.com/office/word/2006/wordml" xmlns:wps="http://schemas.microsoft.com/office/word/2010/wordprocessingShape" mc:Ignorable="w14 w15 w16se w16cid w16 w16cex w16sdtdh wp14">
+  <w:sdt>
+    <w:sdtPr>
+      <w:id w:val="2123185662"/>
+      <w:docPartObj>
+        <w:docPartGallery w:val="Page Numbers (Bottom of Page)"/>
+        <w:docPartUnique/>
+      </w:docPartObj>
+    </w:sdtPr>
+    <w:sdtContent>
+      <w:p>
+        <w:pPr>
+          <w:pStyle w:val="Rodap"/>
+          <w:jc w:val="right"/>
+        </w:pPr>
+        <w:r>
+          <w:fldChar w:fldCharType="begin"/>
+        </w:r>
+        <w:r>
+          <w:instrText>PAGE   \* MERGEFORMAT</w:instrText>
+        </w:r>
+        <w:r>
+          <w:fldChar w:fldCharType="separate"/>
+        </w:r>
+        <w:r>
+          <w:t>2</w:t>
+        </w:r>
+        <w:r>
+          <w:fldChar w:fldCharType="end"/>
+        </w:r>
+      </w:p>
+    </w:sdtContent>
+  </w:sdt>
+  <w:p>
+    <w:pPr>
+      <w:pStyle w:val="Rodap"/>
+    </w:pPr>
+  </w:p>
+</w:ftr>
+</file>
+
+<file path=word/footnotes.xml><?xml version="1.0" encoding="utf-8"?>
+<w:footnotes xmlns:wpc="http://schemas.microsoft.com/office/word/2010/wordprocessingCanvas" xmlns:cx="http://schemas.microsoft.com/office/drawing/2014/chartex" xmlns:cx1="http://schemas.microsoft.com/office/drawing/2015/9/8/chartex" xmlns:cx2="http://schemas.microsoft.com/office/drawing/2015/10/21/chartex" xmlns:cx3="http://schemas.microsoft.com/office/drawing/2016/5/9/chartex" xmlns:cx4="http://schemas.microsoft.com/office/drawing/2016/5/10/chartex" xmlns:cx5="http://schemas.microsoft.com/office/drawing/2016/5/11/chartex" xmlns:cx6="http://schemas.microsoft.com/office/drawing/2016/5/12/chartex" xmlns:cx7="http://schemas.microsoft.com/office/drawing/2016/5/13/chartex" xmlns:cx8="http://schemas.microsoft.com/office/drawing/2016/5/14/chartex" xmlns:mc="http://schemas.openxmlformats.org/markup-compatibility/2006" xmlns:aink="http://schemas.microsoft.com/office/drawing/2016/ink" xmlns:am3d="http://schemas.microsoft.com/office/drawing/2017/model3d" xmlns:o="urn:schemas-microsoft-com:office:office" xmlns:r="http://schemas.openxmlformats.org/officeDocument/2006/relationships" xmlns:m="http://schemas.openxmlformats.org/officeDocument/2006/math" xmlns:v="urn:schemas-microsoft-com:vml" xmlns:wp14="http://schemas.microsoft.com/office/word/2010/wordprocessingDrawing" xmlns:wp="http://schemas.openxmlformats.org/drawingml/2006/wordprocessingDrawing" xmlns:w10="urn:schemas-microsoft-com:office:word" xmlns:w="http://schemas.openxmlformats.org/wordprocessingml/2006/main" xmlns:w14="http://schemas.microsoft.com/office/word/2010/wordml" xmlns:w15="http://schemas.microsoft.com/office/word/2012/wordml" xmlns:w16cex="http://schemas.microsoft.com/office/word/2018/wordml/cex" xmlns:w16cid="http://schemas.microsoft.com/office/word/2016/wordml/cid" xmlns:w16="http://schemas.microsoft.com/office/word/2018/wordml" xmlns:w16sdtdh="http://schemas.microsoft.com/office/word/2020/wordml/sdtdatahash" xmlns:w16se="http://schemas.microsoft.com/office/word/2015/wordml/symex" xmlns:wpg="http://schemas.microsoft.com/office/word/2010/wordprocessingGroup" xmlns:wpi="http://schemas.microsoft.com/office/word/2010/wordprocessingInk" xmlns:wne="http://schemas.microsoft.com/office/word/2006/wordml" xmlns:wps="http://schemas.microsoft.com/office/word/2010/wordprocessingShape" mc:Ignorable="w14 w15 w16se w16cid w16 w16cex w16sdtdh wp14">
+  <w:footnote w:type="separator" w:id="-1">
+    <w:p>
+      <w:pPr>
+        <w:spacing w:after="0" w:line="240" w:lineRule="auto"/>
+      </w:pPr>
+      <w:r>
+        <w:separator/>
+      </w:r>
+    </w:p>
+  </w:footnote>
+  <w:footnote w:type="continuationSeparator" w:id="0">
+    <w:p>
+      <w:pPr>
+        <w:spacing w:after="0" w:line="240" w:lineRule="auto"/>
+      </w:pPr>
+      <w:r>
+        <w:continuationSeparator/>
+      </w:r>
+    </w:p>
+  </w:footnote>
+</w:footnotes>
+</file>
+
 <file path=word/numbering.xml><?xml version="1.0" encoding="utf-8"?>
-<w:numbering xmlns:wpc="http://schemas.microsoft.com/office/word/2010/wordprocessingCanvas" xmlns:mc="http://schemas.openxmlformats.org/markup-compatibility/2006" xmlns:o="urn:schemas-microsoft-com:office:office" xmlns:r="http://schemas.openxmlformats.org/officeDocument/2006/relationships" xmlns:m="http://schemas.openxmlformats.org/officeDocument/2006/math" xmlns:v="urn:schemas-microsoft-com:vml" xmlns:wp14="http://schemas.microsoft.com/office/word/2010/wordprocessingDrawing" xmlns:wp="http://schemas.openxmlformats.org/drawingml/2006/wordprocessingDrawing" xmlns:w10="urn:schemas-microsoft-com:office:word" xmlns:w="http://schemas.openxmlformats.org/wordprocessingml/2006/main" xmlns:w14="http://schemas.microsoft.com/office/word/2010/wordml" xmlns:w15="http://schemas.microsoft.com/office/word/2012/wordml" xmlns:wpg="http://schemas.microsoft.com/office/word/2010/wordprocessingGroup" xmlns:wpi="http://schemas.microsoft.com/office/word/2010/wordprocessingInk" xmlns:wne="http://schemas.microsoft.com/office/word/2006/wordml" xmlns:wps="http://schemas.microsoft.com/office/word/2010/wordprocessingShape" mc:Ignorable="w14 w15 wp14">
+<w:numbering xmlns:wpc="http://schemas.microsoft.com/office/word/2010/wordprocessingCanvas" xmlns:cx="http://schemas.microsoft.com/office/drawing/2014/chartex" xmlns:cx1="http://schemas.microsoft.com/office/drawing/2015/9/8/chartex" xmlns:cx2="http://schemas.microsoft.com/office/drawing/2015/10/21/chartex" xmlns:cx3="http://schemas.microsoft.com/office/drawing/2016/5/9/chartex" xmlns:cx4="http://schemas.microsoft.com/office/drawing/2016/5/10/chartex" xmlns:cx5="http://schemas.microsoft.com/office/drawing/2016/5/11/chartex" xmlns:cx6="http://schemas.microsoft.com/office/drawing/2016/5/12/chartex" xmlns:cx7="http://schemas.microsoft.com/office/drawing/2016/5/13/chartex" xmlns:cx8="http://schemas.microsoft.com/office/drawing/2016/5/14/chartex" xmlns:mc="http://schemas.openxmlformats.org/markup-compatibility/2006" xmlns:aink="http://schemas.microsoft.com/office/drawing/2016/ink" xmlns:am3d="http://schemas.microsoft.com/office/drawing/2017/model3d" xmlns:o="urn:schemas-microsoft-com:office:office" xmlns:r="http://schemas.openxmlformats.org/officeDocument/2006/relationships" xmlns:m="http://schemas.openxmlformats.org/officeDocument/2006/math" xmlns:v="urn:schemas-microsoft-com:vml" xmlns:wp14="http://schemas.microsoft.com/office/word/2010/wordprocessingDrawing" xmlns:wp="http://schemas.openxmlformats.org/drawingml/2006/wordprocessingDrawing" xmlns:w10="urn:schemas-microsoft-com:office:word" xmlns:w="http://schemas.openxmlformats.org/wordprocessingml/2006/main" xmlns:w14="http://schemas.microsoft.com/office/word/2010/wordml" xmlns:w15="http://schemas.microsoft.com/office/word/2012/wordml" xmlns:w16cex="http://schemas.microsoft.com/office/word/2018/wordml/cex" xmlns:w16cid="http://schemas.microsoft.com/office/word/2016/wordml/cid" xmlns:w16="http://schemas.microsoft.com/office/word/2018/wordml" xmlns:w16sdtdh="http://schemas.microsoft.com/office/word/2020/wordml/sdtdatahash" xmlns:w16se="http://schemas.microsoft.com/office/word/2015/wordml/symex" xmlns:wpg="http://schemas.microsoft.com/office/word/2010/wordprocessingGroup" xmlns:wpi="http://schemas.microsoft.com/office/word/2010/wordprocessingInk" xmlns:wne="http://schemas.microsoft.com/office/word/2006/wordml" xmlns:wps="http://schemas.microsoft.com/office/word/2010/wordprocessingShape" mc:Ignorable="w14 w15 w16se w16cid w16 w16cex w16sdtdh wp14">
   <w:abstractNum w:abstractNumId="0" w15:restartNumberingAfterBreak="0">
     <w:nsid w:val="054F5DA8"/>
     <w:multiLevelType w:val="hybridMultilevel"/>
@@ -3110,7 +3878,7 @@
 </file>
 
 <file path=word/styles.xml><?xml version="1.0" encoding="utf-8"?>
-<w:styles xmlns:mc="http://schemas.openxmlformats.org/markup-compatibility/2006" xmlns:r="http://schemas.openxmlformats.org/officeDocument/2006/relationships" xmlns:w="http://schemas.openxmlformats.org/wordprocessingml/2006/main" xmlns:w14="http://schemas.microsoft.com/office/word/2010/wordml" xmlns:w15="http://schemas.microsoft.com/office/word/2012/wordml" mc:Ignorable="w14 w15">
+<w:styles xmlns:mc="http://schemas.openxmlformats.org/markup-compatibility/2006" xmlns:r="http://schemas.openxmlformats.org/officeDocument/2006/relationships" xmlns:w="http://schemas.openxmlformats.org/wordprocessingml/2006/main" xmlns:w14="http://schemas.microsoft.com/office/word/2010/wordml" xmlns:w15="http://schemas.microsoft.com/office/word/2012/wordml" xmlns:w16cex="http://schemas.microsoft.com/office/word/2018/wordml/cex" xmlns:w16cid="http://schemas.microsoft.com/office/word/2016/wordml/cid" xmlns:w16="http://schemas.microsoft.com/office/word/2018/wordml" xmlns:w16sdtdh="http://schemas.microsoft.com/office/word/2020/wordml/sdtdatahash" xmlns:w16se="http://schemas.microsoft.com/office/word/2015/wordml/symex" mc:Ignorable="w14 w15 w16se w16cid w16 w16cex w16sdtdh">
   <w:docDefaults>
     <w:rPrDefault>
       <w:rPr>
@@ -3126,7 +3894,7 @@
       </w:pPr>
     </w:pPrDefault>
   </w:docDefaults>
-  <w:latentStyles w:defLockedState="0" w:defUIPriority="99" w:defSemiHidden="0" w:defUnhideWhenUsed="0" w:defQFormat="0" w:count="371">
+  <w:latentStyles w:defLockedState="0" w:defUIPriority="99" w:defSemiHidden="0" w:defUnhideWhenUsed="0" w:defQFormat="0" w:count="376">
     <w:lsdException w:name="Normal" w:uiPriority="0" w:qFormat="1"/>
     <w:lsdException w:name="heading 1" w:uiPriority="9" w:qFormat="1"/>
     <w:lsdException w:name="heading 2" w:semiHidden="1" w:uiPriority="9" w:unhideWhenUsed="1" w:qFormat="1"/>
@@ -3232,7 +4000,6 @@
     <w:lsdException w:name="HTML Sample" w:semiHidden="1" w:unhideWhenUsed="1"/>
     <w:lsdException w:name="HTML Typewriter" w:semiHidden="1" w:unhideWhenUsed="1"/>
     <w:lsdException w:name="HTML Variable" w:semiHidden="1" w:unhideWhenUsed="1"/>
-    <w:lsdException w:name="Normal Table" w:semiHidden="1" w:unhideWhenUsed="1"/>
     <w:lsdException w:name="annotation subject" w:semiHidden="1" w:unhideWhenUsed="1"/>
     <w:lsdException w:name="No List" w:semiHidden="1" w:unhideWhenUsed="1"/>
     <w:lsdException w:name="Outline List 1" w:semiHidden="1" w:unhideWhenUsed="1"/>
@@ -3275,11 +4042,8 @@
     <w:lsdException w:name="Table Contemporary" w:semiHidden="1" w:unhideWhenUsed="1"/>
     <w:lsdException w:name="Table Elegant" w:semiHidden="1" w:unhideWhenUsed="1"/>
     <w:lsdException w:name="Table Professional" w:semiHidden="1" w:unhideWhenUsed="1"/>
-    <w:lsdException w:name="Table Subtle 1" w:semiHidden="1" w:unhideWhenUsed="1"/>
     <w:lsdException w:name="Table Subtle 2" w:semiHidden="1" w:unhideWhenUsed="1"/>
     <w:lsdException w:name="Table Web 1" w:semiHidden="1" w:unhideWhenUsed="1"/>
-    <w:lsdException w:name="Table Web 2" w:semiHidden="1" w:unhideWhenUsed="1"/>
-    <w:lsdException w:name="Table Web 3" w:semiHidden="1" w:unhideWhenUsed="1"/>
     <w:lsdException w:name="Balloon Text" w:semiHidden="1" w:unhideWhenUsed="1"/>
     <w:lsdException w:name="Table Grid" w:uiPriority="39"/>
     <w:lsdException w:name="Table Theme" w:semiHidden="1" w:unhideWhenUsed="1"/>
@@ -3498,17 +4262,22 @@
     <w:lsdException w:name="List Table 5 Dark Accent 6" w:uiPriority="50"/>
     <w:lsdException w:name="List Table 6 Colorful Accent 6" w:uiPriority="51"/>
     <w:lsdException w:name="List Table 7 Colorful Accent 6" w:uiPriority="52"/>
+    <w:lsdException w:name="Mention" w:semiHidden="1" w:unhideWhenUsed="1"/>
+    <w:lsdException w:name="Smart Hyperlink" w:semiHidden="1" w:unhideWhenUsed="1"/>
+    <w:lsdException w:name="Hashtag" w:semiHidden="1" w:unhideWhenUsed="1"/>
+    <w:lsdException w:name="Unresolved Mention" w:semiHidden="1" w:unhideWhenUsed="1"/>
+    <w:lsdException w:name="Smart Link" w:semiHidden="1" w:unhideWhenUsed="1"/>
   </w:latentStyles>
   <w:style w:type="paragraph" w:default="1" w:styleId="Normal">
     <w:name w:val="Normal"/>
     <w:qFormat/>
     <w:rsid w:val="00665603"/>
   </w:style>
-  <w:style w:type="paragraph" w:styleId="Cabealho1">
+  <w:style w:type="paragraph" w:styleId="Ttulo1">
     <w:name w:val="heading 1"/>
     <w:basedOn w:val="Normal"/>
     <w:next w:val="Normal"/>
-    <w:link w:val="Cabealho1Carter"/>
+    <w:link w:val="Ttulo1Carter"/>
     <w:uiPriority w:val="9"/>
     <w:qFormat/>
     <w:rsid w:val="001C4E3B"/>
@@ -3525,11 +4294,11 @@
       <w:szCs w:val="32"/>
     </w:rPr>
   </w:style>
-  <w:style w:type="paragraph" w:styleId="Cabealho2">
+  <w:style w:type="paragraph" w:styleId="Ttulo2">
     <w:name w:val="heading 2"/>
     <w:basedOn w:val="Normal"/>
     <w:next w:val="Normal"/>
-    <w:link w:val="Cabealho2Carter"/>
+    <w:link w:val="Ttulo2Carter"/>
     <w:uiPriority w:val="9"/>
     <w:semiHidden/>
     <w:unhideWhenUsed/>
@@ -3575,10 +4344,10 @@
     <w:semiHidden/>
     <w:unhideWhenUsed/>
   </w:style>
-  <w:style w:type="character" w:customStyle="1" w:styleId="Cabealho1Carter">
-    <w:name w:val="Cabeçalho 1 Caráter"/>
+  <w:style w:type="character" w:customStyle="1" w:styleId="Ttulo1Carter">
+    <w:name w:val="Título 1 Caráter"/>
     <w:basedOn w:val="Tipodeletrapredefinidodopargrafo"/>
-    <w:link w:val="Cabealho1"/>
+    <w:link w:val="Ttulo1"/>
     <w:uiPriority w:val="9"/>
     <w:rsid w:val="001C4E3B"/>
     <w:rPr>
@@ -3590,7 +4359,7 @@
   </w:style>
   <w:style w:type="paragraph" w:styleId="Cabealhodondice">
     <w:name w:val="TOC Heading"/>
-    <w:basedOn w:val="Cabealho1"/>
+    <w:basedOn w:val="Ttulo1"/>
     <w:next w:val="Normal"/>
     <w:uiPriority w:val="39"/>
     <w:unhideWhenUsed/>
@@ -3675,10 +4444,10 @@
       <w:u w:val="single"/>
     </w:rPr>
   </w:style>
-  <w:style w:type="character" w:customStyle="1" w:styleId="Cabealho2Carter">
-    <w:name w:val="Cabeçalho 2 Caráter"/>
+  <w:style w:type="character" w:customStyle="1" w:styleId="Ttulo2Carter">
+    <w:name w:val="Título 2 Caráter"/>
     <w:basedOn w:val="Tipodeletrapredefinidodopargrafo"/>
-    <w:link w:val="Cabealho2"/>
+    <w:link w:val="Ttulo2"/>
     <w:uiPriority w:val="9"/>
     <w:semiHidden/>
     <w:rsid w:val="00821C76"/>
@@ -3688,6 +4457,50 @@
       <w:sz w:val="26"/>
       <w:szCs w:val="26"/>
     </w:rPr>
+  </w:style>
+  <w:style w:type="paragraph" w:styleId="Cabealho">
+    <w:name w:val="header"/>
+    <w:basedOn w:val="Normal"/>
+    <w:link w:val="CabealhoCarter"/>
+    <w:uiPriority w:val="99"/>
+    <w:unhideWhenUsed/>
+    <w:rsid w:val="00546096"/>
+    <w:pPr>
+      <w:tabs>
+        <w:tab w:val="center" w:pos="4252"/>
+        <w:tab w:val="right" w:pos="8504"/>
+      </w:tabs>
+      <w:spacing w:after="0" w:line="240" w:lineRule="auto"/>
+    </w:pPr>
+  </w:style>
+  <w:style w:type="character" w:customStyle="1" w:styleId="CabealhoCarter">
+    <w:name w:val="Cabeçalho Caráter"/>
+    <w:basedOn w:val="Tipodeletrapredefinidodopargrafo"/>
+    <w:link w:val="Cabealho"/>
+    <w:uiPriority w:val="99"/>
+    <w:rsid w:val="00546096"/>
+  </w:style>
+  <w:style w:type="paragraph" w:styleId="Rodap">
+    <w:name w:val="footer"/>
+    <w:basedOn w:val="Normal"/>
+    <w:link w:val="RodapCarter"/>
+    <w:uiPriority w:val="99"/>
+    <w:unhideWhenUsed/>
+    <w:rsid w:val="00546096"/>
+    <w:pPr>
+      <w:tabs>
+        <w:tab w:val="center" w:pos="4252"/>
+        <w:tab w:val="right" w:pos="8504"/>
+      </w:tabs>
+      <w:spacing w:after="0" w:line="240" w:lineRule="auto"/>
+    </w:pPr>
+  </w:style>
+  <w:style w:type="character" w:customStyle="1" w:styleId="RodapCarter">
+    <w:name w:val="Rodapé Caráter"/>
+    <w:basedOn w:val="Tipodeletrapredefinidodopargrafo"/>
+    <w:link w:val="Rodap"/>
+    <w:uiPriority w:val="99"/>
+    <w:rsid w:val="00546096"/>
   </w:style>
 </w:styles>
 </file>

</xml_diff>